<commit_message>
train for 50000 steps
store the minimax Q trained Com and Jammer, and get the result in the docx file
</commit_message>
<xml_diff>
--- a/minimax收敛性研究.docx
+++ b/minimax收敛性研究.docx
@@ -3,76 +3,142 @@
 <w:document xmlns:wpc="http://schemas.microsoft.com/office/word/2010/wordprocessingCanvas" xmlns:cx="http://schemas.microsoft.com/office/drawing/2014/chartex" xmlns:mc="http://schemas.openxmlformats.org/markup-compatibility/2006" xmlns:o="urn:schemas-microsoft-com:office:office" xmlns:r="http://schemas.openxmlformats.org/officeDocument/2006/relationships" xmlns:m="http://schemas.openxmlformats.org/officeDocument/2006/math" xmlns:v="urn:schemas-microsoft-com:vml" xmlns:wp14="http://schemas.microsoft.com/office/word/2010/wordprocessingDrawing" xmlns:wp="http://schemas.openxmlformats.org/drawingml/2006/wordprocessingDrawing" xmlns:w10="urn:schemas-microsoft-com:office:word" xmlns:w="http://schemas.openxmlformats.org/wordprocessingml/2006/main" xmlns:w14="http://schemas.microsoft.com/office/word/2010/wordml" xmlns:w15="http://schemas.microsoft.com/office/word/2012/wordml" xmlns:w16se="http://schemas.microsoft.com/office/word/2015/wordml/symex" xmlns:wpg="http://schemas.microsoft.com/office/word/2010/wordprocessingGroup" xmlns:wpi="http://schemas.microsoft.com/office/word/2010/wordprocessingInk" xmlns:wne="http://schemas.microsoft.com/office/word/2006/wordml" xmlns:wps="http://schemas.microsoft.com/office/word/2010/wordprocessingShape" mc:Ignorable="w14 w15 w16se wp14">
   <w:body>
     <w:p>
-      <w:pPr>
+      <w:r>
         <w:rPr>
           <w:rFonts w:hint="eastAsia"/>
         </w:rPr>
-      </w:pPr>
+        <w:t>C</w:t>
+      </w:r>
+      <w:r>
+        <w:t>om</w:t>
+      </w:r>
       <w:r>
         <w:rPr>
           <w:rFonts w:hint="eastAsia"/>
         </w:rPr>
-        <w:t>C</w:t>
-      </w:r>
-      <w:r>
-        <w:t>om</w:t>
-      </w:r>
+        <w:t>和Attacker均采用</w:t>
+      </w:r>
+      <w:proofErr w:type="spellStart"/>
       <w:r>
         <w:rPr>
           <w:rFonts w:hint="eastAsia"/>
         </w:rPr>
-        <w:t>和Attacker均采用</w:t>
+        <w:t>minimaxQ</w:t>
+      </w:r>
+      <w:proofErr w:type="spellEnd"/>
+    </w:p>
+    <w:p>
+      <w:r>
+        <w:rPr>
+          <w:rFonts w:hint="eastAsia"/>
+        </w:rPr>
+        <w:t>仿真50000个step</w:t>
+      </w:r>
+    </w:p>
+    <w:p/>
+    <w:p>
+      <w:r>
+        <w:t>decay = 10^(-2/</w:t>
       </w:r>
       <w:proofErr w:type="spellStart"/>
       <w:r>
+        <w:t>StepCntTotal</w:t>
+      </w:r>
+      <w:proofErr w:type="spellEnd"/>
+      <w:r>
+        <w:t>);</w:t>
+      </w:r>
+    </w:p>
+    <w:p>
+      <w:proofErr w:type="spellStart"/>
+      <w:r>
+        <w:t>expl</w:t>
+      </w:r>
+      <w:proofErr w:type="spellEnd"/>
+      <w:r>
+        <w:t xml:space="preserve"> = 0.2;</w:t>
+      </w:r>
+    </w:p>
+    <w:p>
+      <w:r>
+        <w:t>gamma = 0.01;</w:t>
+      </w:r>
+    </w:p>
+    <w:p/>
+    <w:p>
+      <w:r>
         <w:rPr>
           <w:rFonts w:hint="eastAsia"/>
         </w:rPr>
-        <w:t>minimaxQ</w:t>
-      </w:r>
-      <w:proofErr w:type="spellEnd"/>
-    </w:p>
-    <w:p>
+        <w:t>看的state</w:t>
+      </w:r>
       <w:r>
         <w:rPr>
           <w:rFonts w:hint="eastAsia"/>
         </w:rPr>
-        <w:t>仿真50000个step</w:t>
-      </w:r>
-    </w:p>
-    <w:p>
-      <w:pPr>
+        <w:t>以及其index为</w:t>
+      </w:r>
+      <w:r>
         <w:rPr>
           <w:rFonts w:hint="eastAsia"/>
         </w:rPr>
-      </w:pPr>
-    </w:p>
-    <w:p>
-      <w:r>
-        <w:t>decay = 10^(-2/</w:t>
-      </w:r>
-      <w:proofErr w:type="spellStart"/>
-      <w:r>
-        <w:t>StepCntTotal</w:t>
-      </w:r>
-      <w:proofErr w:type="spellEnd"/>
-      <w:r>
-        <w:t>);</w:t>
-      </w:r>
-    </w:p>
-    <w:p>
-      <w:proofErr w:type="spellStart"/>
-      <w:r>
-        <w:t>expl</w:t>
-      </w:r>
-      <w:proofErr w:type="spellEnd"/>
-      <w:r>
-        <w:t xml:space="preserve"> = 0.2;</w:t>
-      </w:r>
-    </w:p>
-    <w:p>
-      <w:r>
-        <w:t>gamma = 0.01;</w:t>
+        <w:t>：</w:t>
+      </w:r>
+    </w:p>
+    <w:p>
+      <w:r>
+        <w:rPr>
+          <w:rFonts w:hint="eastAsia"/>
+        </w:rPr>
+        <w:t>[</w:t>
+      </w:r>
+      <w:r>
+        <w:t>0,1,0,0</w:t>
+      </w:r>
+      <w:r>
+        <w:rPr>
+          <w:rFonts w:hint="eastAsia"/>
+        </w:rPr>
+        <w:t>]</w:t>
+      </w:r>
+      <w:r>
+        <w:rPr>
+          <w:rFonts w:hint="eastAsia"/>
+        </w:rPr>
+        <w:t>：25</w:t>
+      </w:r>
+    </w:p>
+    <w:p>
+      <w:r>
+        <w:t>[0,6,0,0]</w:t>
+      </w:r>
+      <w:r>
+        <w:rPr>
+          <w:rFonts w:hint="eastAsia"/>
+        </w:rPr>
+        <w:t>：51</w:t>
+      </w:r>
+    </w:p>
+    <w:p>
+      <w:r>
+        <w:t>[0,11,0,0]</w:t>
+      </w:r>
+      <w:r>
+        <w:rPr>
+          <w:rFonts w:hint="eastAsia"/>
+        </w:rPr>
+        <w:t>：76</w:t>
+      </w:r>
+    </w:p>
+    <w:p>
+      <w:r>
+        <w:t>[0,6,2,0]</w:t>
+      </w:r>
+      <w:r>
+        <w:rPr>
+          <w:rFonts w:hint="eastAsia"/>
+        </w:rPr>
+        <w:t>：61</w:t>
       </w:r>
     </w:p>
     <w:p/>
@@ -81,112 +147,19 @@
         <w:rPr>
           <w:rFonts w:hint="eastAsia"/>
         </w:rPr>
-        <w:t>看的state</w:t>
-      </w:r>
-      <w:r>
-        <w:rPr>
-          <w:rFonts w:hint="eastAsia"/>
-        </w:rPr>
-        <w:t>以及其index为</w:t>
-      </w:r>
-      <w:r>
-        <w:rPr>
-          <w:rFonts w:hint="eastAsia"/>
-        </w:rPr>
-        <w:t>：</w:t>
-      </w:r>
-    </w:p>
-    <w:p>
-      <w:pPr>
-        <w:rPr>
-          <w:rFonts w:hint="eastAsia"/>
-        </w:rPr>
-      </w:pPr>
-      <w:r>
-        <w:rPr>
-          <w:rFonts w:hint="eastAsia"/>
-        </w:rPr>
-        <w:t>[</w:t>
-      </w:r>
-      <w:r>
-        <w:t>0,1,0,0</w:t>
-      </w:r>
-      <w:r>
-        <w:rPr>
-          <w:rFonts w:hint="eastAsia"/>
-        </w:rPr>
-        <w:t>]</w:t>
-      </w:r>
-      <w:r>
-        <w:rPr>
-          <w:rFonts w:hint="eastAsia"/>
-        </w:rPr>
-        <w:t>：25</w:t>
-      </w:r>
-    </w:p>
-    <w:p>
-      <w:pPr>
-        <w:rPr>
-          <w:rFonts w:hint="eastAsia"/>
-        </w:rPr>
-      </w:pPr>
-      <w:r>
-        <w:t>[0,6,0,0]</w:t>
-      </w:r>
-      <w:r>
-        <w:rPr>
-          <w:rFonts w:hint="eastAsia"/>
-        </w:rPr>
-        <w:t>：51</w:t>
-      </w:r>
-    </w:p>
-    <w:p>
-      <w:r>
-        <w:t>[0,11,0,0]</w:t>
-      </w:r>
-      <w:r>
-        <w:rPr>
-          <w:rFonts w:hint="eastAsia"/>
-        </w:rPr>
-        <w:t>：76</w:t>
-      </w:r>
-    </w:p>
-    <w:p>
-      <w:pPr>
-        <w:rPr>
-          <w:rFonts w:hint="eastAsia"/>
-        </w:rPr>
-      </w:pPr>
-      <w:r>
-        <w:t>[0,6,2,0]</w:t>
-      </w:r>
-      <w:r>
-        <w:rPr>
-          <w:rFonts w:hint="eastAsia"/>
-        </w:rPr>
-        <w:t>：61</w:t>
-      </w:r>
-    </w:p>
-    <w:p/>
-    <w:p>
-      <w:r>
-        <w:rPr>
-          <w:rFonts w:hint="eastAsia"/>
-        </w:rPr>
         <w:t>仿真结果：</w:t>
       </w:r>
     </w:p>
     <w:p>
       <w:r>
         <w:rPr>
-          <w:rFonts w:hint="eastAsia"/>
           <w:noProof/>
         </w:rPr>
         <w:drawing>
           <wp:inline distT="0" distB="0" distL="0" distR="0">
             <wp:extent cx="5274310" cy="3951646"/>
             <wp:effectExtent l="0" t="0" r="0" b="0"/>
-            <wp:docPr id="1" name="图片 1"/>
+            <wp:docPr id="17" name="图片 17"/>
             <wp:cNvGraphicFramePr>
               <a:graphicFrameLocks xmlns:a="http://schemas.openxmlformats.org/drawingml/2006/main" noChangeAspect="1"/>
             </wp:cNvGraphicFramePr>
@@ -235,7 +208,6 @@
     <w:p>
       <w:r>
         <w:rPr>
-          <w:rFonts w:hint="eastAsia"/>
           <w:noProof/>
         </w:rPr>
         <w:lastRenderedPageBreak/>
@@ -243,7 +215,7 @@
           <wp:inline distT="0" distB="0" distL="0" distR="0">
             <wp:extent cx="5274310" cy="3951646"/>
             <wp:effectExtent l="0" t="0" r="0" b="0"/>
-            <wp:docPr id="2" name="图片 2"/>
+            <wp:docPr id="18" name="图片 18"/>
             <wp:cNvGraphicFramePr>
               <a:graphicFrameLocks xmlns:a="http://schemas.openxmlformats.org/drawingml/2006/main" noChangeAspect="1"/>
             </wp:cNvGraphicFramePr>
@@ -299,7 +271,7 @@
           <wp:inline distT="0" distB="0" distL="0" distR="0">
             <wp:extent cx="5274310" cy="3951646"/>
             <wp:effectExtent l="0" t="0" r="0" b="0"/>
-            <wp:docPr id="3" name="图片 3"/>
+            <wp:docPr id="19" name="图片 19"/>
             <wp:cNvGraphicFramePr>
               <a:graphicFrameLocks xmlns:a="http://schemas.openxmlformats.org/drawingml/2006/main" noChangeAspect="1"/>
             </wp:cNvGraphicFramePr>
@@ -348,7 +320,6 @@
     <w:p>
       <w:r>
         <w:rPr>
-          <w:rFonts w:hint="eastAsia"/>
           <w:noProof/>
         </w:rPr>
         <w:lastRenderedPageBreak/>
@@ -356,7 +327,7 @@
           <wp:inline distT="0" distB="0" distL="0" distR="0">
             <wp:extent cx="5274310" cy="3951646"/>
             <wp:effectExtent l="0" t="0" r="0" b="0"/>
-            <wp:docPr id="4" name="图片 4"/>
+            <wp:docPr id="20" name="图片 20"/>
             <wp:cNvGraphicFramePr>
               <a:graphicFrameLocks xmlns:a="http://schemas.openxmlformats.org/drawingml/2006/main" noChangeAspect="1"/>
             </wp:cNvGraphicFramePr>
@@ -405,14 +376,13 @@
     <w:p>
       <w:r>
         <w:rPr>
-          <w:rFonts w:hint="eastAsia"/>
           <w:noProof/>
         </w:rPr>
         <w:drawing>
           <wp:inline distT="0" distB="0" distL="0" distR="0">
             <wp:extent cx="5274310" cy="3951646"/>
             <wp:effectExtent l="0" t="0" r="0" b="0"/>
-            <wp:docPr id="5" name="图片 5"/>
+            <wp:docPr id="21" name="图片 21"/>
             <wp:cNvGraphicFramePr>
               <a:graphicFrameLocks xmlns:a="http://schemas.openxmlformats.org/drawingml/2006/main" noChangeAspect="1"/>
             </wp:cNvGraphicFramePr>
@@ -459,6 +429,11 @@
       </w:r>
     </w:p>
     <w:p>
+      <w:pPr>
+        <w:rPr>
+          <w:rFonts w:hint="eastAsia"/>
+        </w:rPr>
+      </w:pPr>
       <w:r>
         <w:rPr>
           <w:rFonts w:hint="eastAsia"/>
@@ -469,7 +444,7 @@
           <wp:inline distT="0" distB="0" distL="0" distR="0">
             <wp:extent cx="5274310" cy="3951646"/>
             <wp:effectExtent l="0" t="0" r="0" b="0"/>
-            <wp:docPr id="6" name="图片 6"/>
+            <wp:docPr id="22" name="图片 22"/>
             <wp:cNvGraphicFramePr>
               <a:graphicFrameLocks xmlns:a="http://schemas.openxmlformats.org/drawingml/2006/main" noChangeAspect="1"/>
             </wp:cNvGraphicFramePr>
@@ -525,7 +500,7 @@
           <wp:inline distT="0" distB="0" distL="0" distR="0">
             <wp:extent cx="5274310" cy="3951646"/>
             <wp:effectExtent l="0" t="0" r="0" b="0"/>
-            <wp:docPr id="7" name="图片 7"/>
+            <wp:docPr id="6" name="图片 6"/>
             <wp:cNvGraphicFramePr>
               <a:graphicFrameLocks xmlns:a="http://schemas.openxmlformats.org/drawingml/2006/main" noChangeAspect="1"/>
             </wp:cNvGraphicFramePr>
@@ -533,7 +508,7 @@
               <a:graphicData uri="http://schemas.openxmlformats.org/drawingml/2006/picture">
                 <pic:pic xmlns:pic="http://schemas.openxmlformats.org/drawingml/2006/picture">
                   <pic:nvPicPr>
-                    <pic:cNvPr id="0" name="Picture 7"/>
+                    <pic:cNvPr id="0" name="Picture 6"/>
                     <pic:cNvPicPr>
                       <a:picLocks noChangeAspect="1" noChangeArrowheads="1"/>
                     </pic:cNvPicPr>
@@ -574,7 +549,6 @@
     <w:p>
       <w:r>
         <w:rPr>
-          <w:rFonts w:hint="eastAsia"/>
           <w:noProof/>
         </w:rPr>
         <w:lastRenderedPageBreak/>
@@ -582,7 +556,7 @@
           <wp:inline distT="0" distB="0" distL="0" distR="0">
             <wp:extent cx="5274310" cy="3951646"/>
             <wp:effectExtent l="0" t="0" r="0" b="0"/>
-            <wp:docPr id="8" name="图片 8"/>
+            <wp:docPr id="23" name="图片 23"/>
             <wp:cNvGraphicFramePr>
               <a:graphicFrameLocks xmlns:a="http://schemas.openxmlformats.org/drawingml/2006/main" noChangeAspect="1"/>
             </wp:cNvGraphicFramePr>
@@ -590,7 +564,7 @@
               <a:graphicData uri="http://schemas.openxmlformats.org/drawingml/2006/picture">
                 <pic:pic xmlns:pic="http://schemas.openxmlformats.org/drawingml/2006/picture">
                   <pic:nvPicPr>
-                    <pic:cNvPr id="0" name="Picture 8"/>
+                    <pic:cNvPr id="0" name="Picture 7"/>
                     <pic:cNvPicPr>
                       <a:picLocks noChangeAspect="1" noChangeArrowheads="1"/>
                     </pic:cNvPicPr>
@@ -631,14 +605,13 @@
     <w:p>
       <w:r>
         <w:rPr>
-          <w:rFonts w:hint="eastAsia"/>
           <w:noProof/>
         </w:rPr>
         <w:drawing>
           <wp:inline distT="0" distB="0" distL="0" distR="0">
             <wp:extent cx="5274310" cy="3951646"/>
             <wp:effectExtent l="0" t="0" r="0" b="0"/>
-            <wp:docPr id="9" name="图片 9"/>
+            <wp:docPr id="24" name="图片 24"/>
             <wp:cNvGraphicFramePr>
               <a:graphicFrameLocks xmlns:a="http://schemas.openxmlformats.org/drawingml/2006/main" noChangeAspect="1"/>
             </wp:cNvGraphicFramePr>
@@ -646,7 +619,7 @@
               <a:graphicData uri="http://schemas.openxmlformats.org/drawingml/2006/picture">
                 <pic:pic xmlns:pic="http://schemas.openxmlformats.org/drawingml/2006/picture">
                   <pic:nvPicPr>
-                    <pic:cNvPr id="0" name="Picture 9"/>
+                    <pic:cNvPr id="0" name="Picture 8"/>
                     <pic:cNvPicPr>
                       <a:picLocks noChangeAspect="1" noChangeArrowheads="1"/>
                     </pic:cNvPicPr>
@@ -687,7 +660,6 @@
     <w:p>
       <w:r>
         <w:rPr>
-          <w:rFonts w:hint="eastAsia"/>
           <w:noProof/>
         </w:rPr>
         <w:lastRenderedPageBreak/>
@@ -695,7 +667,7 @@
           <wp:inline distT="0" distB="0" distL="0" distR="0">
             <wp:extent cx="5274310" cy="3951646"/>
             <wp:effectExtent l="0" t="0" r="0" b="0"/>
-            <wp:docPr id="10" name="图片 10"/>
+            <wp:docPr id="25" name="图片 25"/>
             <wp:cNvGraphicFramePr>
               <a:graphicFrameLocks xmlns:a="http://schemas.openxmlformats.org/drawingml/2006/main" noChangeAspect="1"/>
             </wp:cNvGraphicFramePr>
@@ -703,7 +675,7 @@
               <a:graphicData uri="http://schemas.openxmlformats.org/drawingml/2006/picture">
                 <pic:pic xmlns:pic="http://schemas.openxmlformats.org/drawingml/2006/picture">
                   <pic:nvPicPr>
-                    <pic:cNvPr id="0" name="Picture 10"/>
+                    <pic:cNvPr id="0" name="Picture 9"/>
                     <pic:cNvPicPr>
                       <a:picLocks noChangeAspect="1" noChangeArrowheads="1"/>
                     </pic:cNvPicPr>
@@ -744,14 +716,13 @@
     <w:p>
       <w:r>
         <w:rPr>
-          <w:rFonts w:hint="eastAsia"/>
           <w:noProof/>
         </w:rPr>
         <w:drawing>
           <wp:inline distT="0" distB="0" distL="0" distR="0">
             <wp:extent cx="5274310" cy="3951646"/>
             <wp:effectExtent l="0" t="0" r="0" b="0"/>
-            <wp:docPr id="11" name="图片 11"/>
+            <wp:docPr id="26" name="图片 26"/>
             <wp:cNvGraphicFramePr>
               <a:graphicFrameLocks xmlns:a="http://schemas.openxmlformats.org/drawingml/2006/main" noChangeAspect="1"/>
             </wp:cNvGraphicFramePr>
@@ -759,7 +730,7 @@
               <a:graphicData uri="http://schemas.openxmlformats.org/drawingml/2006/picture">
                 <pic:pic xmlns:pic="http://schemas.openxmlformats.org/drawingml/2006/picture">
                   <pic:nvPicPr>
-                    <pic:cNvPr id="0" name="Picture 11"/>
+                    <pic:cNvPr id="0" name="Picture 10"/>
                     <pic:cNvPicPr>
                       <a:picLocks noChangeAspect="1" noChangeArrowheads="1"/>
                     </pic:cNvPicPr>
@@ -808,7 +779,7 @@
           <wp:inline distT="0" distB="0" distL="0" distR="0">
             <wp:extent cx="5274310" cy="3951646"/>
             <wp:effectExtent l="0" t="0" r="0" b="0"/>
-            <wp:docPr id="12" name="图片 12"/>
+            <wp:docPr id="11" name="图片 11"/>
             <wp:cNvGraphicFramePr>
               <a:graphicFrameLocks xmlns:a="http://schemas.openxmlformats.org/drawingml/2006/main" noChangeAspect="1"/>
             </wp:cNvGraphicFramePr>
@@ -816,7 +787,7 @@
               <a:graphicData uri="http://schemas.openxmlformats.org/drawingml/2006/picture">
                 <pic:pic xmlns:pic="http://schemas.openxmlformats.org/drawingml/2006/picture">
                   <pic:nvPicPr>
-                    <pic:cNvPr id="0" name="Picture 12"/>
+                    <pic:cNvPr id="0" name="Picture 11"/>
                     <pic:cNvPicPr>
                       <a:picLocks noChangeAspect="1" noChangeArrowheads="1"/>
                     </pic:cNvPicPr>
@@ -857,14 +828,13 @@
     <w:p>
       <w:r>
         <w:rPr>
-          <w:rFonts w:hint="eastAsia"/>
           <w:noProof/>
         </w:rPr>
         <w:drawing>
           <wp:inline distT="0" distB="0" distL="0" distR="0">
             <wp:extent cx="5274310" cy="3951646"/>
             <wp:effectExtent l="0" t="0" r="0" b="0"/>
-            <wp:docPr id="13" name="图片 13"/>
+            <wp:docPr id="27" name="图片 27"/>
             <wp:cNvGraphicFramePr>
               <a:graphicFrameLocks xmlns:a="http://schemas.openxmlformats.org/drawingml/2006/main" noChangeAspect="1"/>
             </wp:cNvGraphicFramePr>
@@ -872,7 +842,7 @@
               <a:graphicData uri="http://schemas.openxmlformats.org/drawingml/2006/picture">
                 <pic:pic xmlns:pic="http://schemas.openxmlformats.org/drawingml/2006/picture">
                   <pic:nvPicPr>
-                    <pic:cNvPr id="0" name="Picture 13"/>
+                    <pic:cNvPr id="0" name="Picture 11"/>
                     <pic:cNvPicPr>
                       <a:picLocks noChangeAspect="1" noChangeArrowheads="1"/>
                     </pic:cNvPicPr>
@@ -913,7 +883,6 @@
     <w:p>
       <w:r>
         <w:rPr>
-          <w:rFonts w:hint="eastAsia"/>
           <w:noProof/>
         </w:rPr>
         <w:lastRenderedPageBreak/>
@@ -921,7 +890,7 @@
           <wp:inline distT="0" distB="0" distL="0" distR="0">
             <wp:extent cx="5274310" cy="3951646"/>
             <wp:effectExtent l="0" t="0" r="0" b="0"/>
-            <wp:docPr id="14" name="图片 14"/>
+            <wp:docPr id="28" name="图片 28"/>
             <wp:cNvGraphicFramePr>
               <a:graphicFrameLocks xmlns:a="http://schemas.openxmlformats.org/drawingml/2006/main" noChangeAspect="1"/>
             </wp:cNvGraphicFramePr>
@@ -929,7 +898,7 @@
               <a:graphicData uri="http://schemas.openxmlformats.org/drawingml/2006/picture">
                 <pic:pic xmlns:pic="http://schemas.openxmlformats.org/drawingml/2006/picture">
                   <pic:nvPicPr>
-                    <pic:cNvPr id="0" name="Picture 14"/>
+                    <pic:cNvPr id="0" name="Picture 12"/>
                     <pic:cNvPicPr>
                       <a:picLocks noChangeAspect="1" noChangeArrowheads="1"/>
                     </pic:cNvPicPr>
@@ -970,14 +939,13 @@
     <w:p>
       <w:r>
         <w:rPr>
-          <w:rFonts w:hint="eastAsia"/>
           <w:noProof/>
         </w:rPr>
         <w:drawing>
           <wp:inline distT="0" distB="0" distL="0" distR="0">
             <wp:extent cx="5274310" cy="3951646"/>
             <wp:effectExtent l="0" t="0" r="0" b="0"/>
-            <wp:docPr id="15" name="图片 15"/>
+            <wp:docPr id="29" name="图片 29"/>
             <wp:cNvGraphicFramePr>
               <a:graphicFrameLocks xmlns:a="http://schemas.openxmlformats.org/drawingml/2006/main" noChangeAspect="1"/>
             </wp:cNvGraphicFramePr>
@@ -985,7 +953,7 @@
               <a:graphicData uri="http://schemas.openxmlformats.org/drawingml/2006/picture">
                 <pic:pic xmlns:pic="http://schemas.openxmlformats.org/drawingml/2006/picture">
                   <pic:nvPicPr>
-                    <pic:cNvPr id="0" name="Picture 15"/>
+                    <pic:cNvPr id="0" name="Picture 13"/>
                     <pic:cNvPicPr>
                       <a:picLocks noChangeAspect="1" noChangeArrowheads="1"/>
                     </pic:cNvPicPr>
@@ -1024,14 +992,8 @@
       </w:r>
     </w:p>
     <w:p>
-      <w:pPr>
-        <w:rPr>
-          <w:rFonts w:hint="eastAsia"/>
-        </w:rPr>
-      </w:pPr>
-      <w:r>
-        <w:rPr>
-          <w:rFonts w:hint="eastAsia"/>
+      <w:r>
+        <w:rPr>
           <w:noProof/>
         </w:rPr>
         <w:lastRenderedPageBreak/>
@@ -1039,7 +1001,7 @@
           <wp:inline distT="0" distB="0" distL="0" distR="0">
             <wp:extent cx="5274310" cy="3951646"/>
             <wp:effectExtent l="0" t="0" r="0" b="0"/>
-            <wp:docPr id="16" name="图片 16"/>
+            <wp:docPr id="30" name="图片 30"/>
             <wp:cNvGraphicFramePr>
               <a:graphicFrameLocks xmlns:a="http://schemas.openxmlformats.org/drawingml/2006/main" noChangeAspect="1"/>
             </wp:cNvGraphicFramePr>
@@ -1047,7 +1009,7 @@
               <a:graphicData uri="http://schemas.openxmlformats.org/drawingml/2006/picture">
                 <pic:pic xmlns:pic="http://schemas.openxmlformats.org/drawingml/2006/picture">
                   <pic:nvPicPr>
-                    <pic:cNvPr id="0" name="Picture 16"/>
+                    <pic:cNvPr id="0" name="Picture 14"/>
                     <pic:cNvPicPr>
                       <a:picLocks noChangeAspect="1" noChangeArrowheads="1"/>
                     </pic:cNvPicPr>
@@ -1069,6 +1031,61 @@
                     <a:xfrm>
                       <a:off x="0" y="0"/>
                       <a:ext cx="5274310" cy="3951646"/>
+                    </a:xfrm>
+                    <a:prstGeom prst="rect">
+                      <a:avLst/>
+                    </a:prstGeom>
+                    <a:noFill/>
+                    <a:ln>
+                      <a:noFill/>
+                    </a:ln>
+                  </pic:spPr>
+                </pic:pic>
+              </a:graphicData>
+            </a:graphic>
+          </wp:inline>
+        </w:drawing>
+      </w:r>
+    </w:p>
+    <w:p>
+      <w:r>
+        <w:rPr>
+          <w:noProof/>
+        </w:rPr>
+        <w:drawing>
+          <wp:inline distT="0" distB="0" distL="0" distR="0">
+            <wp:extent cx="5274310" cy="3967362"/>
+            <wp:effectExtent l="0" t="0" r="0" b="0"/>
+            <wp:docPr id="31" name="图片 31"/>
+            <wp:cNvGraphicFramePr>
+              <a:graphicFrameLocks xmlns:a="http://schemas.openxmlformats.org/drawingml/2006/main" noChangeAspect="1"/>
+            </wp:cNvGraphicFramePr>
+            <a:graphic xmlns:a="http://schemas.openxmlformats.org/drawingml/2006/main">
+              <a:graphicData uri="http://schemas.openxmlformats.org/drawingml/2006/picture">
+                <pic:pic xmlns:pic="http://schemas.openxmlformats.org/drawingml/2006/picture">
+                  <pic:nvPicPr>
+                    <pic:cNvPr id="0" name="Picture 15"/>
+                    <pic:cNvPicPr>
+                      <a:picLocks noChangeAspect="1" noChangeArrowheads="1"/>
+                    </pic:cNvPicPr>
+                  </pic:nvPicPr>
+                  <pic:blipFill>
+                    <a:blip r:embed="rId20">
+                      <a:extLst>
+                        <a:ext uri="{28A0092B-C50C-407E-A947-70E740481C1C}">
+                          <a14:useLocalDpi xmlns:a14="http://schemas.microsoft.com/office/drawing/2010/main" val="0"/>
+                        </a:ext>
+                      </a:extLst>
+                    </a:blip>
+                    <a:srcRect/>
+                    <a:stretch>
+                      <a:fillRect/>
+                    </a:stretch>
+                  </pic:blipFill>
+                  <pic:spPr bwMode="auto">
+                    <a:xfrm>
+                      <a:off x="0" y="0"/>
+                      <a:ext cx="5274310" cy="3967362"/>
                     </a:xfrm>
                     <a:prstGeom prst="rect">
                       <a:avLst/>

</xml_diff>

<commit_message>
update the docx file
update the docx file
</commit_message>
<xml_diff>
--- a/minimax收敛性研究.docx
+++ b/minimax收敛性研究.docx
@@ -1086,6 +1086,132 @@
                     <a:xfrm>
                       <a:off x="0" y="0"/>
                       <a:ext cx="5274310" cy="3967362"/>
+                    </a:xfrm>
+                    <a:prstGeom prst="rect">
+                      <a:avLst/>
+                    </a:prstGeom>
+                    <a:noFill/>
+                    <a:ln>
+                      <a:noFill/>
+                    </a:ln>
+                  </pic:spPr>
+                </pic:pic>
+              </a:graphicData>
+            </a:graphic>
+          </wp:inline>
+        </w:drawing>
+      </w:r>
+    </w:p>
+    <w:p>
+      <w:r>
+        <w:rPr>
+          <w:rFonts w:hint="eastAsia"/>
+        </w:rPr>
+        <w:t>不同方法性能比较</w:t>
+      </w:r>
+    </w:p>
+    <w:p>
+      <w:r>
+        <w:rPr>
+          <w:rFonts w:hint="eastAsia"/>
+          <w:noProof/>
+        </w:rPr>
+        <w:lastRenderedPageBreak/>
+        <w:drawing>
+          <wp:inline distT="0" distB="0" distL="0" distR="0">
+            <wp:extent cx="5274310" cy="3951646"/>
+            <wp:effectExtent l="0" t="0" r="0" b="0"/>
+            <wp:docPr id="32" name="图片 32"/>
+            <wp:cNvGraphicFramePr>
+              <a:graphicFrameLocks xmlns:a="http://schemas.openxmlformats.org/drawingml/2006/main" noChangeAspect="1"/>
+            </wp:cNvGraphicFramePr>
+            <a:graphic xmlns:a="http://schemas.openxmlformats.org/drawingml/2006/main">
+              <a:graphicData uri="http://schemas.openxmlformats.org/drawingml/2006/picture">
+                <pic:pic xmlns:pic="http://schemas.openxmlformats.org/drawingml/2006/picture">
+                  <pic:nvPicPr>
+                    <pic:cNvPr id="0" name="Picture 16"/>
+                    <pic:cNvPicPr>
+                      <a:picLocks noChangeAspect="1" noChangeArrowheads="1"/>
+                    </pic:cNvPicPr>
+                  </pic:nvPicPr>
+                  <pic:blipFill>
+                    <a:blip r:embed="rId21">
+                      <a:extLst>
+                        <a:ext uri="{28A0092B-C50C-407E-A947-70E740481C1C}">
+                          <a14:useLocalDpi xmlns:a14="http://schemas.microsoft.com/office/drawing/2010/main" val="0"/>
+                        </a:ext>
+                      </a:extLst>
+                    </a:blip>
+                    <a:srcRect/>
+                    <a:stretch>
+                      <a:fillRect/>
+                    </a:stretch>
+                  </pic:blipFill>
+                  <pic:spPr bwMode="auto">
+                    <a:xfrm>
+                      <a:off x="0" y="0"/>
+                      <a:ext cx="5274310" cy="3951646"/>
+                    </a:xfrm>
+                    <a:prstGeom prst="rect">
+                      <a:avLst/>
+                    </a:prstGeom>
+                    <a:noFill/>
+                    <a:ln>
+                      <a:noFill/>
+                    </a:ln>
+                  </pic:spPr>
+                </pic:pic>
+              </a:graphicData>
+            </a:graphic>
+          </wp:inline>
+        </w:drawing>
+      </w:r>
+    </w:p>
+    <w:p>
+      <w:pPr>
+        <w:rPr>
+          <w:rFonts w:hint="eastAsia"/>
+        </w:rPr>
+      </w:pPr>
+      <w:r>
+        <w:rPr>
+          <w:rFonts w:hint="eastAsia"/>
+          <w:noProof/>
+        </w:rPr>
+        <w:drawing>
+          <wp:inline distT="0" distB="0" distL="0" distR="0">
+            <wp:extent cx="5274310" cy="3951646"/>
+            <wp:effectExtent l="0" t="0" r="0" b="0"/>
+            <wp:docPr id="33" name="图片 33"/>
+            <wp:cNvGraphicFramePr>
+              <a:graphicFrameLocks xmlns:a="http://schemas.openxmlformats.org/drawingml/2006/main" noChangeAspect="1"/>
+            </wp:cNvGraphicFramePr>
+            <a:graphic xmlns:a="http://schemas.openxmlformats.org/drawingml/2006/main">
+              <a:graphicData uri="http://schemas.openxmlformats.org/drawingml/2006/picture">
+                <pic:pic xmlns:pic="http://schemas.openxmlformats.org/drawingml/2006/picture">
+                  <pic:nvPicPr>
+                    <pic:cNvPr id="0" name="Picture 17"/>
+                    <pic:cNvPicPr>
+                      <a:picLocks noChangeAspect="1" noChangeArrowheads="1"/>
+                    </pic:cNvPicPr>
+                  </pic:nvPicPr>
+                  <pic:blipFill>
+                    <a:blip r:embed="rId22">
+                      <a:extLst>
+                        <a:ext uri="{28A0092B-C50C-407E-A947-70E740481C1C}">
+                          <a14:useLocalDpi xmlns:a14="http://schemas.microsoft.com/office/drawing/2010/main" val="0"/>
+                        </a:ext>
+                      </a:extLst>
+                    </a:blip>
+                    <a:srcRect/>
+                    <a:stretch>
+                      <a:fillRect/>
+                    </a:stretch>
+                  </pic:blipFill>
+                  <pic:spPr bwMode="auto">
+                    <a:xfrm>
+                      <a:off x="0" y="0"/>
+                      <a:ext cx="5274310" cy="3951646"/>
                     </a:xfrm>
                     <a:prstGeom prst="rect">
                       <a:avLst/>

</xml_diff>